<commit_message>
Revised archetucture design document
</commit_message>
<xml_diff>
--- a/doc/ORE Data Engine v1.docx
+++ b/doc/ORE Data Engine v1.docx
@@ -441,13 +441,94 @@
     </w:p>
     <w:p>
       <w:pPr>
-        <w:rPr>
+        <w:ind w:left="720"/>
+        <w:rPr>
+          <w:b/>
           <w:i/>
+          <w:u w:val="single"/>
         </w:rPr>
       </w:pPr>
       <w:r>
         <w:rPr>
           <w:i/>
+          <w:u w:val="single"/>
+        </w:rPr>
+        <w:t xml:space="preserve">Service engine </w:t>
+      </w:r>
+      <w:r>
+        <w:rPr>
+          <w:b/>
+          <w:i/>
+          <w:u w:val="single"/>
+        </w:rPr>
+        <w:t>(b3)</w:t>
+      </w:r>
+    </w:p>
+    <w:p>
+      <w:pPr>
+        <w:pStyle w:val="ListParagraph"/>
+        <w:numPr>
+          <w:ilvl w:val="1"/>
+          <w:numId w:val="1"/>
+        </w:numPr>
+      </w:pPr>
+      <w:r>
+        <w:t>Scheduler</w:t>
+      </w:r>
+      <w:r>
+        <w:t xml:space="preserve"> </w:t>
+      </w:r>
+      <w:r>
+        <w:rPr>
+          <w:b/>
+        </w:rPr>
+        <w:t>(</w:t>
+      </w:r>
+      <w:r>
+        <w:rPr>
+          <w:b/>
+        </w:rPr>
+        <w:t>b3.1</w:t>
+      </w:r>
+      <w:r>
+        <w:rPr>
+          <w:b/>
+        </w:rPr>
+        <w:t>)</w:t>
+      </w:r>
+    </w:p>
+    <w:p>
+      <w:pPr>
+        <w:pStyle w:val="ListParagraph"/>
+        <w:numPr>
+          <w:ilvl w:val="1"/>
+          <w:numId w:val="1"/>
+        </w:numPr>
+      </w:pPr>
+      <w:r>
+        <w:t>Logger</w:t>
+      </w:r>
+      <w:r>
+        <w:rPr>
+          <w:b/>
+        </w:rPr>
+        <w:t>(b3.2)</w:t>
+      </w:r>
+    </w:p>
+    <w:p>
+      <w:pPr>
+        <w:spacing w:before="240" w:after="240"/>
+        <w:rPr>
+          <w:b/>
+          <w:i/>
+          <w:u w:val="single"/>
+        </w:rPr>
+      </w:pPr>
+      <w:r>
+        <w:rPr>
+          <w:b/>
+          <w:i/>
+          <w:u w:val="single"/>
         </w:rPr>
         <w:t xml:space="preserve">Configuration database </w:t>
       </w:r>
@@ -479,204 +560,426 @@
         </w:rPr>
       </w:pPr>
       <w:r>
-        <w:rPr>
-          <w:u w:val="single"/>
-        </w:rPr>
-        <w:t>Version 1.0 includes:</w:t>
-      </w:r>
-    </w:p>
-    <w:p>
+        <w:t>Version 1.0 includes</w:t>
+      </w:r>
+      <w:r>
+        <w:t xml:space="preserve"> implementation</w:t>
+      </w:r>
+      <w:r>
+        <w:rPr>
+          <w:u w:val="single"/>
+        </w:rPr>
+        <w:t>:</w:t>
+      </w:r>
+    </w:p>
+    <w:p>
+      <w:pPr>
+        <w:pStyle w:val="ListParagraph"/>
+        <w:numPr>
+          <w:ilvl w:val="0"/>
+          <w:numId w:val="6"/>
+        </w:numPr>
+      </w:pPr>
       <w:r>
         <w:t>Owner</w:t>
       </w:r>
     </w:p>
     <w:p>
+      <w:pPr>
+        <w:pStyle w:val="ListParagraph"/>
+        <w:numPr>
+          <w:ilvl w:val="0"/>
+          <w:numId w:val="6"/>
+        </w:numPr>
+      </w:pPr>
       <w:r>
         <w:t>Release</w:t>
       </w:r>
     </w:p>
     <w:p>
-      <w:r>
-        <w:t>Schedule</w:t>
-      </w:r>
-      <w:r>
-        <w:t xml:space="preserve"> </w:t>
-      </w:r>
-    </w:p>
-    <w:p>
+      <w:pPr>
+        <w:pStyle w:val="ListParagraph"/>
+        <w:numPr>
+          <w:ilvl w:val="0"/>
+          <w:numId w:val="6"/>
+        </w:numPr>
+      </w:pPr>
       <w:r>
         <w:t>Source system</w:t>
       </w:r>
-    </w:p>
-    <w:p>
-      <w:r>
-        <w:t>Source table -&gt; source columns</w:t>
-      </w:r>
-    </w:p>
-    <w:p>
+      <w:r>
+        <w:t xml:space="preserve"> -&gt; </w:t>
+      </w:r>
+      <w:r>
+        <w:t xml:space="preserve">Source table </w:t>
+      </w:r>
+    </w:p>
+    <w:p>
+      <w:pPr>
+        <w:pStyle w:val="ListParagraph"/>
+        <w:numPr>
+          <w:ilvl w:val="0"/>
+          <w:numId w:val="6"/>
+        </w:numPr>
+      </w:pPr>
+      <w:r>
+        <w:t>Stage table -&gt; Stage table columns -&gt; Business logic</w:t>
+      </w:r>
+    </w:p>
+    <w:p>
+      <w:pPr>
+        <w:pStyle w:val="ListParagraph"/>
+        <w:numPr>
+          <w:ilvl w:val="0"/>
+          <w:numId w:val="6"/>
+        </w:numPr>
+      </w:pPr>
       <w:r>
         <w:t>Hub -&gt; hub keys -&gt; hub columns</w:t>
       </w:r>
+    </w:p>
+    <w:p>
+      <w:pPr>
+        <w:pStyle w:val="ListParagraph"/>
+        <w:numPr>
+          <w:ilvl w:val="0"/>
+          <w:numId w:val="6"/>
+        </w:numPr>
+      </w:pPr>
+      <w:r>
+        <w:lastRenderedPageBreak/>
+        <w:t>Satellite -&gt; satellite columns</w:t>
+      </w:r>
+    </w:p>
+    <w:p>
+      <w:pPr>
+        <w:pStyle w:val="ListParagraph"/>
+        <w:numPr>
+          <w:ilvl w:val="0"/>
+          <w:numId w:val="6"/>
+        </w:numPr>
+      </w:pPr>
+      <w:r>
+        <w:t>Defaults</w:t>
+      </w:r>
+    </w:p>
+    <w:p>
+      <w:pPr>
+        <w:pStyle w:val="ListParagraph"/>
+        <w:numPr>
+          <w:ilvl w:val="0"/>
+          <w:numId w:val="6"/>
+        </w:numPr>
+      </w:pPr>
+      <w:r>
+        <w:t>Auditing structures (triggers, constraints, keys, indices)</w:t>
+      </w:r>
+      <w:r>
+        <w:t>.</w:t>
+      </w:r>
+    </w:p>
+    <w:p>
+      <w:pPr>
+        <w:spacing w:before="240" w:after="240"/>
+        <w:rPr>
+          <w:b/>
+          <w:i/>
+          <w:u w:val="single"/>
+        </w:rPr>
+      </w:pPr>
+      <w:r>
+        <w:rPr>
+          <w:b/>
+          <w:i/>
+          <w:u w:val="single"/>
+        </w:rPr>
+        <w:t>Configuration setup</w:t>
+      </w:r>
+    </w:p>
+    <w:p>
+      <w:r>
+        <w:t>Scripting logic to add, delete</w:t>
+      </w:r>
+      <w:r>
+        <w:t>, modify config data, populate source table/satellite/hub config columns using source data.</w:t>
+      </w:r>
+    </w:p>
+    <w:p>
+      <w:pPr>
+        <w:rPr>
+          <w:u w:val="single"/>
+        </w:rPr>
+      </w:pPr>
+      <w:r>
+        <w:rPr>
+          <w:u w:val="single"/>
+        </w:rPr>
+        <w:t>Example</w:t>
+      </w:r>
+      <w:r>
+        <w:rPr>
+          <w:u w:val="single"/>
+        </w:rPr>
+        <w:t xml:space="preserve"> – use case</w:t>
+      </w:r>
+    </w:p>
+    <w:p>
+      <w:r>
+        <w:t>Procedure to insert, update, delete config data for hub.</w:t>
+      </w:r>
+    </w:p>
+    <w:p>
+      <w:pPr>
+        <w:spacing w:before="240" w:after="240"/>
+        <w:rPr>
+          <w:b/>
+          <w:i/>
+          <w:u w:val="single"/>
+        </w:rPr>
+      </w:pPr>
+      <w:r>
+        <w:rPr>
+          <w:b/>
+          <w:i/>
+          <w:u w:val="single"/>
+        </w:rPr>
+        <w:t>Data Vault setup</w:t>
+      </w:r>
+    </w:p>
+    <w:p>
+      <w:r>
+        <w:t>Scripting logic to create data vault objects using data stored in configuration database.</w:t>
+      </w:r>
+      <w:r>
+        <w:t xml:space="preserve"> Should be as simple as possible – to </w:t>
+      </w:r>
+      <w:r>
+        <w:t>create objects  with minimum effort.</w:t>
+      </w:r>
+    </w:p>
+    <w:p>
+      <w:pPr>
+        <w:rPr>
+          <w:u w:val="single"/>
+        </w:rPr>
+      </w:pPr>
+      <w:r>
+        <w:rPr>
+          <w:u w:val="single"/>
+        </w:rPr>
+        <w:t>Example – use case</w:t>
+      </w:r>
+    </w:p>
+    <w:p>
+      <w:r>
+        <w:t>Procedure to create hub.</w:t>
+      </w:r>
+    </w:p>
+    <w:p>
+      <w:pPr>
+        <w:spacing w:before="240" w:after="240"/>
+        <w:rPr>
+          <w:b/>
+          <w:i/>
+          <w:u w:val="single"/>
+        </w:rPr>
+      </w:pPr>
+      <w:r>
+        <w:rPr>
+          <w:b/>
+          <w:i/>
+          <w:u w:val="single"/>
+        </w:rPr>
+        <w:t>Data Vault orchestration</w:t>
+      </w:r>
+    </w:p>
+    <w:p>
+      <w:r>
+        <w:t>Scripting logic to perform data vault orche</w:t>
+      </w:r>
+      <w:r>
+        <w:t>stration tasks, e.g. loading data into hubs, satellites, etc</w:t>
+      </w:r>
+      <w:r>
+        <w:t>.</w:t>
+      </w:r>
+    </w:p>
+    <w:p>
+      <w:pPr>
+        <w:rPr>
+          <w:u w:val="single"/>
+        </w:rPr>
+      </w:pPr>
+      <w:r>
+        <w:rPr>
+          <w:u w:val="single"/>
+        </w:rPr>
+        <w:t>Example – use case</w:t>
+      </w:r>
+    </w:p>
+    <w:p>
+      <w:r>
+        <w:t>Procedure to load satellite.</w:t>
+      </w:r>
+    </w:p>
+    <w:p>
+      <w:pPr>
+        <w:spacing w:before="240" w:after="240"/>
+        <w:rPr>
+          <w:b/>
+          <w:i/>
+          <w:u w:val="single"/>
+        </w:rPr>
+      </w:pPr>
+      <w:r>
+        <w:rPr>
+          <w:b/>
+          <w:i/>
+          <w:u w:val="single"/>
+        </w:rPr>
+        <w:t>Scheduler</w:t>
+      </w:r>
+    </w:p>
+    <w:p>
+      <w:r>
+        <w:t>Manages loading tasks</w:t>
+      </w:r>
+      <w:r>
+        <w:t>.</w:t>
+      </w:r>
+    </w:p>
+    <w:p>
+      <w:pPr>
+        <w:spacing w:before="240" w:after="240"/>
+        <w:rPr>
+          <w:b/>
+          <w:i/>
+          <w:u w:val="single"/>
+        </w:rPr>
+      </w:pPr>
+      <w:r>
+        <w:rPr>
+          <w:b/>
+          <w:i/>
+          <w:u w:val="single"/>
+        </w:rPr>
+        <w:t>Logger</w:t>
+      </w:r>
+    </w:p>
+    <w:p>
+      <w:pPr>
+        <w:spacing w:before="240" w:after="240"/>
+      </w:pPr>
+      <w:r>
+        <w:t>Contains i</w:t>
+      </w:r>
+      <w:r>
+        <w:t>nformation about functioning ORE and Data Vaults</w:t>
+      </w:r>
+      <w:r>
+        <w:t>.</w:t>
+      </w:r>
+    </w:p>
+    <w:p>
+      <w:pPr>
+        <w:spacing w:before="240" w:after="240"/>
+        <w:rPr>
+          <w:i/>
+          <w:sz w:val="28"/>
+          <w:szCs w:val="28"/>
+          <w:u w:val="single"/>
+        </w:rPr>
+      </w:pPr>
+      <w:r>
+        <w:rPr>
+          <w:i/>
+          <w:sz w:val="28"/>
+          <w:szCs w:val="28"/>
+          <w:u w:val="single"/>
+        </w:rPr>
+        <w:t>Service engine</w:t>
+      </w:r>
+    </w:p>
+    <w:p>
+      <w:pPr>
+        <w:spacing w:before="240" w:after="240"/>
+        <w:rPr>
+          <w:sz w:val="28"/>
+          <w:szCs w:val="28"/>
+        </w:rPr>
+      </w:pPr>
+      <w:r>
+        <w:rPr>
+          <w:sz w:val="28"/>
+          <w:szCs w:val="28"/>
+        </w:rPr>
+        <w:t xml:space="preserve">As amazon </w:t>
+      </w:r>
+      <w:proofErr w:type="spellStart"/>
+      <w:r>
+        <w:rPr>
+          <w:sz w:val="28"/>
+          <w:szCs w:val="28"/>
+        </w:rPr>
+        <w:t>rds</w:t>
+      </w:r>
+      <w:proofErr w:type="spellEnd"/>
+      <w:r>
+        <w:rPr>
+          <w:sz w:val="28"/>
+          <w:szCs w:val="28"/>
+        </w:rPr>
+        <w:t xml:space="preserve"> PostgreSQL does not support event scheduler it should be automated externally.</w:t>
+      </w:r>
+    </w:p>
+    <w:p>
+      <w:pPr>
+        <w:spacing w:before="240" w:after="240"/>
+        <w:rPr>
+          <w:sz w:val="28"/>
+          <w:szCs w:val="28"/>
+        </w:rPr>
+      </w:pPr>
       <w:bookmarkStart w:id="0" w:name="_GoBack"/>
       <w:bookmarkEnd w:id="0"/>
     </w:p>
     <w:p>
-      <w:r>
+      <w:pPr>
+        <w:rPr>
+          <w:b/>
+        </w:rPr>
+      </w:pPr>
+      <w:r>
+        <w:rPr>
+          <w:b/>
+        </w:rPr>
+        <w:br w:type="page"/>
+      </w:r>
+    </w:p>
+    <w:p>
+      <w:pPr>
+        <w:rPr>
+          <w:b/>
+        </w:rPr>
+      </w:pPr>
+      <w:r>
+        <w:rPr>
+          <w:b/>
+        </w:rPr>
         <w:lastRenderedPageBreak/>
-        <w:t>Satellite -&gt; satellite columns</w:t>
-      </w:r>
-    </w:p>
-    <w:p>
-      <w:r>
-        <w:t>Defaults</w:t>
-      </w:r>
-    </w:p>
-    <w:p>
-      <w:r>
-        <w:t>Exception(logging)</w:t>
-      </w:r>
-    </w:p>
-    <w:p>
-      <w:r>
-        <w:t>Auditing structures (triggers, constraints, keys, indices)</w:t>
-      </w:r>
-      <w:r>
-        <w:t>.</w:t>
-      </w:r>
-    </w:p>
-    <w:p>
-      <w:pPr>
-        <w:rPr>
-          <w:i/>
-        </w:rPr>
-      </w:pPr>
-      <w:r>
-        <w:rPr>
-          <w:i/>
-        </w:rPr>
-        <w:t>Configuration setup</w:t>
-      </w:r>
-    </w:p>
-    <w:p>
-      <w:r>
-        <w:t>Scripting logic to add, delete</w:t>
-      </w:r>
-      <w:r>
-        <w:t>, modify config data, populate source table/satellite/hub config columns using source data.</w:t>
-      </w:r>
-    </w:p>
-    <w:p>
-      <w:pPr>
-        <w:rPr>
-          <w:u w:val="single"/>
-        </w:rPr>
-      </w:pPr>
-      <w:r>
-        <w:rPr>
-          <w:u w:val="single"/>
-        </w:rPr>
-        <w:t>Example</w:t>
-      </w:r>
-      <w:r>
-        <w:rPr>
-          <w:u w:val="single"/>
-        </w:rPr>
-        <w:t xml:space="preserve"> – use case</w:t>
-      </w:r>
-    </w:p>
-    <w:p>
-      <w:r>
-        <w:t>Procedure to insert, update, delete config data for hub.</w:t>
-      </w:r>
-    </w:p>
-    <w:p>
-      <w:pPr>
-        <w:rPr>
-          <w:i/>
-        </w:rPr>
-      </w:pPr>
-      <w:r>
-        <w:rPr>
-          <w:i/>
-        </w:rPr>
-        <w:t>Data Vault setup</w:t>
-      </w:r>
-    </w:p>
-    <w:p>
-      <w:r>
-        <w:t>Scripting logic to create data vault objects using data stored in configuration database.</w:t>
-      </w:r>
-      <w:r>
-        <w:t xml:space="preserve"> Should be as simple as possible – to </w:t>
-      </w:r>
-      <w:r>
-        <w:t>create objects  with minimum effort.</w:t>
-      </w:r>
-    </w:p>
-    <w:p>
-      <w:pPr>
-        <w:rPr>
-          <w:u w:val="single"/>
-        </w:rPr>
-      </w:pPr>
-      <w:r>
-        <w:rPr>
-          <w:u w:val="single"/>
-        </w:rPr>
-        <w:t>Example – use case</w:t>
-      </w:r>
-    </w:p>
-    <w:p>
-      <w:r>
-        <w:t>Procedure to create hub.</w:t>
-      </w:r>
-    </w:p>
-    <w:p>
-      <w:pPr>
-        <w:rPr>
-          <w:i/>
-        </w:rPr>
-      </w:pPr>
-      <w:r>
-        <w:rPr>
-          <w:i/>
-        </w:rPr>
-        <w:t>Data Vault orchestration</w:t>
-      </w:r>
-    </w:p>
-    <w:p>
-      <w:r>
-        <w:t>Scripting logic to perform data vault orche</w:t>
-      </w:r>
-      <w:r>
-        <w:t>stration tasks, e.g. loading data into hubs, satellites, etc</w:t>
-      </w:r>
-      <w:r>
-        <w:t>.</w:t>
-      </w:r>
-    </w:p>
-    <w:p>
-      <w:pPr>
-        <w:rPr>
-          <w:u w:val="single"/>
-        </w:rPr>
-      </w:pPr>
-      <w:r>
-        <w:rPr>
-          <w:u w:val="single"/>
-        </w:rPr>
-        <w:t>Example – use case</w:t>
-      </w:r>
-    </w:p>
-    <w:p>
-      <w:r>
-        <w:t>Procedure to load satellite.</w:t>
-      </w:r>
-    </w:p>
-    <w:p/>
-    <w:p>
-      <w:r>
-        <w:t>Pic 1. Structural overview</w:t>
+        <w:t xml:space="preserve">Pic 1. </w:t>
+      </w:r>
+      <w:r>
+        <w:rPr>
+          <w:b/>
+        </w:rPr>
+        <w:t>Architecture</w:t>
+      </w:r>
+      <w:r>
+        <w:rPr>
+          <w:b/>
+        </w:rPr>
+        <w:t xml:space="preserve"> overview</w:t>
       </w:r>
     </w:p>
     <w:p>
@@ -687,9 +990,9 @@
         </w:rPr>
         <w:drawing>
           <wp:inline distT="0" distB="0" distL="0" distR="0">
-            <wp:extent cx="4083050" cy="3105150"/>
+            <wp:extent cx="4159250" cy="3181350"/>
             <wp:effectExtent l="0" t="0" r="0" b="0"/>
-            <wp:docPr id="3" name="Picture 3"/>
+            <wp:docPr id="4" name="Picture 4"/>
             <wp:cNvGraphicFramePr>
               <a:graphicFrameLocks xmlns:a="http://schemas.openxmlformats.org/drawingml/2006/main" noChangeAspect="1"/>
             </wp:cNvGraphicFramePr>
@@ -697,7 +1000,7 @@
               <a:graphicData uri="http://schemas.openxmlformats.org/drawingml/2006/picture">
                 <pic:pic xmlns:pic="http://schemas.openxmlformats.org/drawingml/2006/picture">
                   <pic:nvPicPr>
-                    <pic:cNvPr id="0" name="Picture 7"/>
+                    <pic:cNvPr id="0" name="Picture 8"/>
                     <pic:cNvPicPr>
                       <a:picLocks noChangeAspect="1" noChangeArrowheads="1"/>
                     </pic:cNvPicPr>
@@ -718,7 +1021,7 @@
                   <pic:spPr bwMode="auto">
                     <a:xfrm>
                       <a:off x="0" y="0"/>
-                      <a:ext cx="4083050" cy="3105150"/>
+                      <a:ext cx="4159250" cy="3181350"/>
                     </a:xfrm>
                     <a:prstGeom prst="rect">
                       <a:avLst/>
@@ -735,12 +1038,16 @@
         </w:drawing>
       </w:r>
     </w:p>
-    <w:p/>
-    <w:p/>
-    <w:p/>
-    <w:p/>
-    <w:p>
-      <w:r>
+    <w:p>
+      <w:pPr>
+        <w:rPr>
+          <w:b/>
+        </w:rPr>
+      </w:pPr>
+      <w:r>
+        <w:rPr>
+          <w:b/>
+        </w:rPr>
         <w:t>Pic 2. Config data store v1.0 structure</w:t>
       </w:r>
     </w:p>
@@ -752,9 +1059,9 @@
         </w:rPr>
         <w:drawing>
           <wp:inline distT="0" distB="0" distL="0" distR="0">
-            <wp:extent cx="4159250" cy="3194050"/>
-            <wp:effectExtent l="0" t="0" r="0" b="6350"/>
-            <wp:docPr id="2" name="Picture 2"/>
+            <wp:extent cx="4057650" cy="3111500"/>
+            <wp:effectExtent l="0" t="0" r="0" b="0"/>
+            <wp:docPr id="5" name="Picture 5"/>
             <wp:cNvGraphicFramePr>
               <a:graphicFrameLocks xmlns:a="http://schemas.openxmlformats.org/drawingml/2006/main" noChangeAspect="1"/>
             </wp:cNvGraphicFramePr>
@@ -762,7 +1069,7 @@
               <a:graphicData uri="http://schemas.openxmlformats.org/drawingml/2006/picture">
                 <pic:pic xmlns:pic="http://schemas.openxmlformats.org/drawingml/2006/picture">
                   <pic:nvPicPr>
-                    <pic:cNvPr id="0" name="Picture 6"/>
+                    <pic:cNvPr id="0" name="Picture 9"/>
                     <pic:cNvPicPr>
                       <a:picLocks noChangeAspect="1" noChangeArrowheads="1"/>
                     </pic:cNvPicPr>
@@ -783,7 +1090,7 @@
                   <pic:spPr bwMode="auto">
                     <a:xfrm>
                       <a:off x="0" y="0"/>
-                      <a:ext cx="4159250" cy="3194050"/>
+                      <a:ext cx="4057650" cy="3111500"/>
                     </a:xfrm>
                     <a:prstGeom prst="rect">
                       <a:avLst/>
@@ -813,6 +1120,524 @@
 <file path=word/numbering.xml><?xml version="1.0" encoding="utf-8"?>
 <w:numbering xmlns:wpc="http://schemas.microsoft.com/office/word/2010/wordprocessingCanvas" xmlns:cx="http://schemas.microsoft.com/office/drawing/2014/chartex" xmlns:cx1="http://schemas.microsoft.com/office/drawing/2015/9/8/chartex" xmlns:cx2="http://schemas.microsoft.com/office/drawing/2015/10/21/chartex" xmlns:cx3="http://schemas.microsoft.com/office/drawing/2016/5/9/chartex" xmlns:cx4="http://schemas.microsoft.com/office/drawing/2016/5/10/chartex" xmlns:cx5="http://schemas.microsoft.com/office/drawing/2016/5/11/chartex" xmlns:mc="http://schemas.openxmlformats.org/markup-compatibility/2006" xmlns:o="urn:schemas-microsoft-com:office:office" xmlns:r="http://schemas.openxmlformats.org/officeDocument/2006/relationships" xmlns:m="http://schemas.openxmlformats.org/officeDocument/2006/math" xmlns:v="urn:schemas-microsoft-com:vml" xmlns:wp14="http://schemas.microsoft.com/office/word/2010/wordprocessingDrawing" xmlns:wp="http://schemas.openxmlformats.org/drawingml/2006/wordprocessingDrawing" xmlns:w10="urn:schemas-microsoft-com:office:word" xmlns:w="http://schemas.openxmlformats.org/wordprocessingml/2006/main" xmlns:w14="http://schemas.microsoft.com/office/word/2010/wordml" xmlns:w15="http://schemas.microsoft.com/office/word/2012/wordml" xmlns:w16se="http://schemas.microsoft.com/office/word/2015/wordml/symex" xmlns:wpg="http://schemas.microsoft.com/office/word/2010/wordprocessingGroup" xmlns:wpi="http://schemas.microsoft.com/office/word/2010/wordprocessingInk" xmlns:wne="http://schemas.microsoft.com/office/word/2006/wordml" xmlns:wps="http://schemas.microsoft.com/office/word/2010/wordprocessingShape" mc:Ignorable="w14 w15 w16se wp14">
   <w:abstractNum w:abstractNumId="0" w15:restartNumberingAfterBreak="0">
+    <w:nsid w:val="00D76063"/>
+    <w:multiLevelType w:val="hybridMultilevel"/>
+    <w:tmpl w:val="0D889D1A"/>
+    <w:lvl w:ilvl="0" w:tplc="1409000F">
+      <w:start w:val="1"/>
+      <w:numFmt w:val="decimal"/>
+      <w:lvlText w:val="%1."/>
+      <w:lvlJc w:val="left"/>
+      <w:pPr>
+        <w:ind w:left="1440" w:hanging="360"/>
+      </w:pPr>
+    </w:lvl>
+    <w:lvl w:ilvl="1" w:tplc="14090019" w:tentative="1">
+      <w:start w:val="1"/>
+      <w:numFmt w:val="lowerLetter"/>
+      <w:lvlText w:val="%2."/>
+      <w:lvlJc w:val="left"/>
+      <w:pPr>
+        <w:ind w:left="2160" w:hanging="360"/>
+      </w:pPr>
+    </w:lvl>
+    <w:lvl w:ilvl="2" w:tplc="1409001B" w:tentative="1">
+      <w:start w:val="1"/>
+      <w:numFmt w:val="lowerRoman"/>
+      <w:lvlText w:val="%3."/>
+      <w:lvlJc w:val="right"/>
+      <w:pPr>
+        <w:ind w:left="2880" w:hanging="180"/>
+      </w:pPr>
+    </w:lvl>
+    <w:lvl w:ilvl="3" w:tplc="1409000F" w:tentative="1">
+      <w:start w:val="1"/>
+      <w:numFmt w:val="decimal"/>
+      <w:lvlText w:val="%4."/>
+      <w:lvlJc w:val="left"/>
+      <w:pPr>
+        <w:ind w:left="3600" w:hanging="360"/>
+      </w:pPr>
+    </w:lvl>
+    <w:lvl w:ilvl="4" w:tplc="14090019" w:tentative="1">
+      <w:start w:val="1"/>
+      <w:numFmt w:val="lowerLetter"/>
+      <w:lvlText w:val="%5."/>
+      <w:lvlJc w:val="left"/>
+      <w:pPr>
+        <w:ind w:left="4320" w:hanging="360"/>
+      </w:pPr>
+    </w:lvl>
+    <w:lvl w:ilvl="5" w:tplc="1409001B" w:tentative="1">
+      <w:start w:val="1"/>
+      <w:numFmt w:val="lowerRoman"/>
+      <w:lvlText w:val="%6."/>
+      <w:lvlJc w:val="right"/>
+      <w:pPr>
+        <w:ind w:left="5040" w:hanging="180"/>
+      </w:pPr>
+    </w:lvl>
+    <w:lvl w:ilvl="6" w:tplc="1409000F" w:tentative="1">
+      <w:start w:val="1"/>
+      <w:numFmt w:val="decimal"/>
+      <w:lvlText w:val="%7."/>
+      <w:lvlJc w:val="left"/>
+      <w:pPr>
+        <w:ind w:left="5760" w:hanging="360"/>
+      </w:pPr>
+    </w:lvl>
+    <w:lvl w:ilvl="7" w:tplc="14090019" w:tentative="1">
+      <w:start w:val="1"/>
+      <w:numFmt w:val="lowerLetter"/>
+      <w:lvlText w:val="%8."/>
+      <w:lvlJc w:val="left"/>
+      <w:pPr>
+        <w:ind w:left="6480" w:hanging="360"/>
+      </w:pPr>
+    </w:lvl>
+    <w:lvl w:ilvl="8" w:tplc="1409001B" w:tentative="1">
+      <w:start w:val="1"/>
+      <w:numFmt w:val="lowerRoman"/>
+      <w:lvlText w:val="%9."/>
+      <w:lvlJc w:val="right"/>
+      <w:pPr>
+        <w:ind w:left="7200" w:hanging="180"/>
+      </w:pPr>
+    </w:lvl>
+  </w:abstractNum>
+  <w:abstractNum w:abstractNumId="1" w15:restartNumberingAfterBreak="0">
+    <w:nsid w:val="29D34F6C"/>
+    <w:multiLevelType w:val="hybridMultilevel"/>
+    <w:tmpl w:val="B41E55F8"/>
+    <w:lvl w:ilvl="0" w:tplc="14090003">
+      <w:start w:val="1"/>
+      <w:numFmt w:val="bullet"/>
+      <w:lvlText w:val="o"/>
+      <w:lvlJc w:val="left"/>
+      <w:pPr>
+        <w:ind w:left="720" w:hanging="360"/>
+      </w:pPr>
+      <w:rPr>
+        <w:rFonts w:ascii="Courier New" w:hAnsi="Courier New" w:cs="Courier New" w:hint="default"/>
+      </w:rPr>
+    </w:lvl>
+    <w:lvl w:ilvl="1" w:tplc="14090003" w:tentative="1">
+      <w:start w:val="1"/>
+      <w:numFmt w:val="bullet"/>
+      <w:lvlText w:val="o"/>
+      <w:lvlJc w:val="left"/>
+      <w:pPr>
+        <w:ind w:left="1440" w:hanging="360"/>
+      </w:pPr>
+      <w:rPr>
+        <w:rFonts w:ascii="Courier New" w:hAnsi="Courier New" w:cs="Courier New" w:hint="default"/>
+      </w:rPr>
+    </w:lvl>
+    <w:lvl w:ilvl="2" w:tplc="14090005" w:tentative="1">
+      <w:start w:val="1"/>
+      <w:numFmt w:val="bullet"/>
+      <w:lvlText w:val=""/>
+      <w:lvlJc w:val="left"/>
+      <w:pPr>
+        <w:ind w:left="2160" w:hanging="360"/>
+      </w:pPr>
+      <w:rPr>
+        <w:rFonts w:ascii="Wingdings" w:hAnsi="Wingdings" w:hint="default"/>
+      </w:rPr>
+    </w:lvl>
+    <w:lvl w:ilvl="3" w:tplc="14090001" w:tentative="1">
+      <w:start w:val="1"/>
+      <w:numFmt w:val="bullet"/>
+      <w:lvlText w:val=""/>
+      <w:lvlJc w:val="left"/>
+      <w:pPr>
+        <w:ind w:left="2880" w:hanging="360"/>
+      </w:pPr>
+      <w:rPr>
+        <w:rFonts w:ascii="Symbol" w:hAnsi="Symbol" w:hint="default"/>
+      </w:rPr>
+    </w:lvl>
+    <w:lvl w:ilvl="4" w:tplc="14090003" w:tentative="1">
+      <w:start w:val="1"/>
+      <w:numFmt w:val="bullet"/>
+      <w:lvlText w:val="o"/>
+      <w:lvlJc w:val="left"/>
+      <w:pPr>
+        <w:ind w:left="3600" w:hanging="360"/>
+      </w:pPr>
+      <w:rPr>
+        <w:rFonts w:ascii="Courier New" w:hAnsi="Courier New" w:cs="Courier New" w:hint="default"/>
+      </w:rPr>
+    </w:lvl>
+    <w:lvl w:ilvl="5" w:tplc="14090005" w:tentative="1">
+      <w:start w:val="1"/>
+      <w:numFmt w:val="bullet"/>
+      <w:lvlText w:val=""/>
+      <w:lvlJc w:val="left"/>
+      <w:pPr>
+        <w:ind w:left="4320" w:hanging="360"/>
+      </w:pPr>
+      <w:rPr>
+        <w:rFonts w:ascii="Wingdings" w:hAnsi="Wingdings" w:hint="default"/>
+      </w:rPr>
+    </w:lvl>
+    <w:lvl w:ilvl="6" w:tplc="14090001" w:tentative="1">
+      <w:start w:val="1"/>
+      <w:numFmt w:val="bullet"/>
+      <w:lvlText w:val=""/>
+      <w:lvlJc w:val="left"/>
+      <w:pPr>
+        <w:ind w:left="5040" w:hanging="360"/>
+      </w:pPr>
+      <w:rPr>
+        <w:rFonts w:ascii="Symbol" w:hAnsi="Symbol" w:hint="default"/>
+      </w:rPr>
+    </w:lvl>
+    <w:lvl w:ilvl="7" w:tplc="14090003" w:tentative="1">
+      <w:start w:val="1"/>
+      <w:numFmt w:val="bullet"/>
+      <w:lvlText w:val="o"/>
+      <w:lvlJc w:val="left"/>
+      <w:pPr>
+        <w:ind w:left="5760" w:hanging="360"/>
+      </w:pPr>
+      <w:rPr>
+        <w:rFonts w:ascii="Courier New" w:hAnsi="Courier New" w:cs="Courier New" w:hint="default"/>
+      </w:rPr>
+    </w:lvl>
+    <w:lvl w:ilvl="8" w:tplc="14090005" w:tentative="1">
+      <w:start w:val="1"/>
+      <w:numFmt w:val="bullet"/>
+      <w:lvlText w:val=""/>
+      <w:lvlJc w:val="left"/>
+      <w:pPr>
+        <w:ind w:left="6480" w:hanging="360"/>
+      </w:pPr>
+      <w:rPr>
+        <w:rFonts w:ascii="Wingdings" w:hAnsi="Wingdings" w:hint="default"/>
+      </w:rPr>
+    </w:lvl>
+  </w:abstractNum>
+  <w:abstractNum w:abstractNumId="2" w15:restartNumberingAfterBreak="0">
+    <w:nsid w:val="4AB2520A"/>
+    <w:multiLevelType w:val="multilevel"/>
+    <w:tmpl w:val="14090027"/>
+    <w:lvl w:ilvl="0">
+      <w:start w:val="1"/>
+      <w:numFmt w:val="upperRoman"/>
+      <w:pStyle w:val="Heading1"/>
+      <w:lvlText w:val="%1."/>
+      <w:lvlJc w:val="left"/>
+      <w:pPr>
+        <w:ind w:left="0" w:firstLine="0"/>
+      </w:pPr>
+    </w:lvl>
+    <w:lvl w:ilvl="1">
+      <w:start w:val="1"/>
+      <w:numFmt w:val="upperLetter"/>
+      <w:pStyle w:val="Heading2"/>
+      <w:lvlText w:val="%2."/>
+      <w:lvlJc w:val="left"/>
+      <w:pPr>
+        <w:ind w:left="720" w:firstLine="0"/>
+      </w:pPr>
+    </w:lvl>
+    <w:lvl w:ilvl="2">
+      <w:start w:val="1"/>
+      <w:numFmt w:val="decimal"/>
+      <w:pStyle w:val="Heading3"/>
+      <w:lvlText w:val="%3."/>
+      <w:lvlJc w:val="left"/>
+      <w:pPr>
+        <w:ind w:left="1440" w:firstLine="0"/>
+      </w:pPr>
+    </w:lvl>
+    <w:lvl w:ilvl="3">
+      <w:start w:val="1"/>
+      <w:numFmt w:val="lowerLetter"/>
+      <w:pStyle w:val="Heading4"/>
+      <w:lvlText w:val="%4)"/>
+      <w:lvlJc w:val="left"/>
+      <w:pPr>
+        <w:ind w:left="2160" w:firstLine="0"/>
+      </w:pPr>
+    </w:lvl>
+    <w:lvl w:ilvl="4">
+      <w:start w:val="1"/>
+      <w:numFmt w:val="decimal"/>
+      <w:pStyle w:val="Heading5"/>
+      <w:lvlText w:val="(%5)"/>
+      <w:lvlJc w:val="left"/>
+      <w:pPr>
+        <w:ind w:left="2880" w:firstLine="0"/>
+      </w:pPr>
+    </w:lvl>
+    <w:lvl w:ilvl="5">
+      <w:start w:val="1"/>
+      <w:numFmt w:val="lowerLetter"/>
+      <w:pStyle w:val="Heading6"/>
+      <w:lvlText w:val="(%6)"/>
+      <w:lvlJc w:val="left"/>
+      <w:pPr>
+        <w:ind w:left="3600" w:firstLine="0"/>
+      </w:pPr>
+    </w:lvl>
+    <w:lvl w:ilvl="6">
+      <w:start w:val="1"/>
+      <w:numFmt w:val="lowerRoman"/>
+      <w:pStyle w:val="Heading7"/>
+      <w:lvlText w:val="(%7)"/>
+      <w:lvlJc w:val="left"/>
+      <w:pPr>
+        <w:ind w:left="4320" w:firstLine="0"/>
+      </w:pPr>
+    </w:lvl>
+    <w:lvl w:ilvl="7">
+      <w:start w:val="1"/>
+      <w:numFmt w:val="lowerLetter"/>
+      <w:pStyle w:val="Heading8"/>
+      <w:lvlText w:val="(%8)"/>
+      <w:lvlJc w:val="left"/>
+      <w:pPr>
+        <w:ind w:left="5040" w:firstLine="0"/>
+      </w:pPr>
+    </w:lvl>
+    <w:lvl w:ilvl="8">
+      <w:start w:val="1"/>
+      <w:numFmt w:val="lowerRoman"/>
+      <w:pStyle w:val="Heading9"/>
+      <w:lvlText w:val="(%9)"/>
+      <w:lvlJc w:val="left"/>
+      <w:pPr>
+        <w:ind w:left="5760" w:firstLine="0"/>
+      </w:pPr>
+    </w:lvl>
+  </w:abstractNum>
+  <w:abstractNum w:abstractNumId="3" w15:restartNumberingAfterBreak="0">
+    <w:nsid w:val="660522CF"/>
+    <w:multiLevelType w:val="hybridMultilevel"/>
+    <w:tmpl w:val="44FA7CD6"/>
+    <w:lvl w:ilvl="0" w:tplc="9B7EAE14">
+      <w:numFmt w:val="bullet"/>
+      <w:lvlText w:val="-"/>
+      <w:lvlJc w:val="left"/>
+      <w:pPr>
+        <w:ind w:left="720" w:hanging="360"/>
+      </w:pPr>
+      <w:rPr>
+        <w:rFonts w:ascii="Calibri" w:eastAsiaTheme="minorHAnsi" w:hAnsi="Calibri" w:cs="Calibri" w:hint="default"/>
+      </w:rPr>
+    </w:lvl>
+    <w:lvl w:ilvl="1" w:tplc="14090003" w:tentative="1">
+      <w:start w:val="1"/>
+      <w:numFmt w:val="bullet"/>
+      <w:lvlText w:val="o"/>
+      <w:lvlJc w:val="left"/>
+      <w:pPr>
+        <w:ind w:left="1440" w:hanging="360"/>
+      </w:pPr>
+      <w:rPr>
+        <w:rFonts w:ascii="Courier New" w:hAnsi="Courier New" w:cs="Courier New" w:hint="default"/>
+      </w:rPr>
+    </w:lvl>
+    <w:lvl w:ilvl="2" w:tplc="14090005" w:tentative="1">
+      <w:start w:val="1"/>
+      <w:numFmt w:val="bullet"/>
+      <w:lvlText w:val=""/>
+      <w:lvlJc w:val="left"/>
+      <w:pPr>
+        <w:ind w:left="2160" w:hanging="360"/>
+      </w:pPr>
+      <w:rPr>
+        <w:rFonts w:ascii="Wingdings" w:hAnsi="Wingdings" w:hint="default"/>
+      </w:rPr>
+    </w:lvl>
+    <w:lvl w:ilvl="3" w:tplc="14090001" w:tentative="1">
+      <w:start w:val="1"/>
+      <w:numFmt w:val="bullet"/>
+      <w:lvlText w:val=""/>
+      <w:lvlJc w:val="left"/>
+      <w:pPr>
+        <w:ind w:left="2880" w:hanging="360"/>
+      </w:pPr>
+      <w:rPr>
+        <w:rFonts w:ascii="Symbol" w:hAnsi="Symbol" w:hint="default"/>
+      </w:rPr>
+    </w:lvl>
+    <w:lvl w:ilvl="4" w:tplc="14090003" w:tentative="1">
+      <w:start w:val="1"/>
+      <w:numFmt w:val="bullet"/>
+      <w:lvlText w:val="o"/>
+      <w:lvlJc w:val="left"/>
+      <w:pPr>
+        <w:ind w:left="3600" w:hanging="360"/>
+      </w:pPr>
+      <w:rPr>
+        <w:rFonts w:ascii="Courier New" w:hAnsi="Courier New" w:cs="Courier New" w:hint="default"/>
+      </w:rPr>
+    </w:lvl>
+    <w:lvl w:ilvl="5" w:tplc="14090005" w:tentative="1">
+      <w:start w:val="1"/>
+      <w:numFmt w:val="bullet"/>
+      <w:lvlText w:val=""/>
+      <w:lvlJc w:val="left"/>
+      <w:pPr>
+        <w:ind w:left="4320" w:hanging="360"/>
+      </w:pPr>
+      <w:rPr>
+        <w:rFonts w:ascii="Wingdings" w:hAnsi="Wingdings" w:hint="default"/>
+      </w:rPr>
+    </w:lvl>
+    <w:lvl w:ilvl="6" w:tplc="14090001" w:tentative="1">
+      <w:start w:val="1"/>
+      <w:numFmt w:val="bullet"/>
+      <w:lvlText w:val=""/>
+      <w:lvlJc w:val="left"/>
+      <w:pPr>
+        <w:ind w:left="5040" w:hanging="360"/>
+      </w:pPr>
+      <w:rPr>
+        <w:rFonts w:ascii="Symbol" w:hAnsi="Symbol" w:hint="default"/>
+      </w:rPr>
+    </w:lvl>
+    <w:lvl w:ilvl="7" w:tplc="14090003" w:tentative="1">
+      <w:start w:val="1"/>
+      <w:numFmt w:val="bullet"/>
+      <w:lvlText w:val="o"/>
+      <w:lvlJc w:val="left"/>
+      <w:pPr>
+        <w:ind w:left="5760" w:hanging="360"/>
+      </w:pPr>
+      <w:rPr>
+        <w:rFonts w:ascii="Courier New" w:hAnsi="Courier New" w:cs="Courier New" w:hint="default"/>
+      </w:rPr>
+    </w:lvl>
+    <w:lvl w:ilvl="8" w:tplc="14090005" w:tentative="1">
+      <w:start w:val="1"/>
+      <w:numFmt w:val="bullet"/>
+      <w:lvlText w:val=""/>
+      <w:lvlJc w:val="left"/>
+      <w:pPr>
+        <w:ind w:left="6480" w:hanging="360"/>
+      </w:pPr>
+      <w:rPr>
+        <w:rFonts w:ascii="Wingdings" w:hAnsi="Wingdings" w:hint="default"/>
+      </w:rPr>
+    </w:lvl>
+  </w:abstractNum>
+  <w:abstractNum w:abstractNumId="4" w15:restartNumberingAfterBreak="0">
+    <w:nsid w:val="67823735"/>
+    <w:multiLevelType w:val="hybridMultilevel"/>
+    <w:tmpl w:val="6226C65A"/>
+    <w:lvl w:ilvl="0" w:tplc="9B7EAE14">
+      <w:numFmt w:val="bullet"/>
+      <w:lvlText w:val="-"/>
+      <w:lvlJc w:val="left"/>
+      <w:pPr>
+        <w:ind w:left="1440" w:hanging="360"/>
+      </w:pPr>
+      <w:rPr>
+        <w:rFonts w:ascii="Calibri" w:eastAsiaTheme="minorHAnsi" w:hAnsi="Calibri" w:cs="Calibri" w:hint="default"/>
+      </w:rPr>
+    </w:lvl>
+    <w:lvl w:ilvl="1" w:tplc="14090003" w:tentative="1">
+      <w:start w:val="1"/>
+      <w:numFmt w:val="bullet"/>
+      <w:lvlText w:val="o"/>
+      <w:lvlJc w:val="left"/>
+      <w:pPr>
+        <w:ind w:left="2160" w:hanging="360"/>
+      </w:pPr>
+      <w:rPr>
+        <w:rFonts w:ascii="Courier New" w:hAnsi="Courier New" w:cs="Courier New" w:hint="default"/>
+      </w:rPr>
+    </w:lvl>
+    <w:lvl w:ilvl="2" w:tplc="14090005" w:tentative="1">
+      <w:start w:val="1"/>
+      <w:numFmt w:val="bullet"/>
+      <w:lvlText w:val=""/>
+      <w:lvlJc w:val="left"/>
+      <w:pPr>
+        <w:ind w:left="2880" w:hanging="360"/>
+      </w:pPr>
+      <w:rPr>
+        <w:rFonts w:ascii="Wingdings" w:hAnsi="Wingdings" w:hint="default"/>
+      </w:rPr>
+    </w:lvl>
+    <w:lvl w:ilvl="3" w:tplc="14090001" w:tentative="1">
+      <w:start w:val="1"/>
+      <w:numFmt w:val="bullet"/>
+      <w:lvlText w:val=""/>
+      <w:lvlJc w:val="left"/>
+      <w:pPr>
+        <w:ind w:left="3600" w:hanging="360"/>
+      </w:pPr>
+      <w:rPr>
+        <w:rFonts w:ascii="Symbol" w:hAnsi="Symbol" w:hint="default"/>
+      </w:rPr>
+    </w:lvl>
+    <w:lvl w:ilvl="4" w:tplc="14090003" w:tentative="1">
+      <w:start w:val="1"/>
+      <w:numFmt w:val="bullet"/>
+      <w:lvlText w:val="o"/>
+      <w:lvlJc w:val="left"/>
+      <w:pPr>
+        <w:ind w:left="4320" w:hanging="360"/>
+      </w:pPr>
+      <w:rPr>
+        <w:rFonts w:ascii="Courier New" w:hAnsi="Courier New" w:cs="Courier New" w:hint="default"/>
+      </w:rPr>
+    </w:lvl>
+    <w:lvl w:ilvl="5" w:tplc="14090005" w:tentative="1">
+      <w:start w:val="1"/>
+      <w:numFmt w:val="bullet"/>
+      <w:lvlText w:val=""/>
+      <w:lvlJc w:val="left"/>
+      <w:pPr>
+        <w:ind w:left="5040" w:hanging="360"/>
+      </w:pPr>
+      <w:rPr>
+        <w:rFonts w:ascii="Wingdings" w:hAnsi="Wingdings" w:hint="default"/>
+      </w:rPr>
+    </w:lvl>
+    <w:lvl w:ilvl="6" w:tplc="14090001" w:tentative="1">
+      <w:start w:val="1"/>
+      <w:numFmt w:val="bullet"/>
+      <w:lvlText w:val=""/>
+      <w:lvlJc w:val="left"/>
+      <w:pPr>
+        <w:ind w:left="5760" w:hanging="360"/>
+      </w:pPr>
+      <w:rPr>
+        <w:rFonts w:ascii="Symbol" w:hAnsi="Symbol" w:hint="default"/>
+      </w:rPr>
+    </w:lvl>
+    <w:lvl w:ilvl="7" w:tplc="14090003" w:tentative="1">
+      <w:start w:val="1"/>
+      <w:numFmt w:val="bullet"/>
+      <w:lvlText w:val="o"/>
+      <w:lvlJc w:val="left"/>
+      <w:pPr>
+        <w:ind w:left="6480" w:hanging="360"/>
+      </w:pPr>
+      <w:rPr>
+        <w:rFonts w:ascii="Courier New" w:hAnsi="Courier New" w:cs="Courier New" w:hint="default"/>
+      </w:rPr>
+    </w:lvl>
+    <w:lvl w:ilvl="8" w:tplc="14090005" w:tentative="1">
+      <w:start w:val="1"/>
+      <w:numFmt w:val="bullet"/>
+      <w:lvlText w:val=""/>
+      <w:lvlJc w:val="left"/>
+      <w:pPr>
+        <w:ind w:left="7200" w:hanging="360"/>
+      </w:pPr>
+      <w:rPr>
+        <w:rFonts w:ascii="Wingdings" w:hAnsi="Wingdings" w:hint="default"/>
+      </w:rPr>
+    </w:lvl>
+  </w:abstractNum>
+  <w:abstractNum w:abstractNumId="5" w15:restartNumberingAfterBreak="0">
     <w:nsid w:val="73D45F5E"/>
     <w:multiLevelType w:val="hybridMultilevel"/>
     <w:tmpl w:val="5E1A94E2"/>
@@ -925,7 +1750,22 @@
     </w:lvl>
   </w:abstractNum>
   <w:num w:numId="1">
+    <w:abstractNumId w:val="5"/>
+  </w:num>
+  <w:num w:numId="2">
+    <w:abstractNumId w:val="4"/>
+  </w:num>
+  <w:num w:numId="3">
     <w:abstractNumId w:val="0"/>
+  </w:num>
+  <w:num w:numId="4">
+    <w:abstractNumId w:val="1"/>
+  </w:num>
+  <w:num w:numId="5">
+    <w:abstractNumId w:val="2"/>
+  </w:num>
+  <w:num w:numId="6">
+    <w:abstractNumId w:val="3"/>
   </w:num>
 </w:numbering>
 </file>
@@ -1327,6 +2167,243 @@
     <w:name w:val="Normal"/>
     <w:qFormat/>
   </w:style>
+  <w:style w:type="paragraph" w:styleId="Heading1">
+    <w:name w:val="heading 1"/>
+    <w:basedOn w:val="Normal"/>
+    <w:next w:val="Normal"/>
+    <w:link w:val="Heading1Char"/>
+    <w:uiPriority w:val="9"/>
+    <w:qFormat/>
+    <w:rsid w:val="00C85276"/>
+    <w:pPr>
+      <w:keepNext/>
+      <w:keepLines/>
+      <w:numPr>
+        <w:numId w:val="5"/>
+      </w:numPr>
+      <w:spacing w:before="240" w:after="0"/>
+      <w:outlineLvl w:val="0"/>
+    </w:pPr>
+    <w:rPr>
+      <w:rFonts w:asciiTheme="majorHAnsi" w:eastAsiaTheme="majorEastAsia" w:hAnsiTheme="majorHAnsi" w:cstheme="majorBidi"/>
+      <w:color w:val="2F5496" w:themeColor="accent1" w:themeShade="BF"/>
+      <w:sz w:val="32"/>
+      <w:szCs w:val="32"/>
+    </w:rPr>
+  </w:style>
+  <w:style w:type="paragraph" w:styleId="Heading2">
+    <w:name w:val="heading 2"/>
+    <w:basedOn w:val="Normal"/>
+    <w:next w:val="Normal"/>
+    <w:link w:val="Heading2Char"/>
+    <w:uiPriority w:val="9"/>
+    <w:unhideWhenUsed/>
+    <w:qFormat/>
+    <w:rsid w:val="00C85276"/>
+    <w:pPr>
+      <w:keepNext/>
+      <w:keepLines/>
+      <w:numPr>
+        <w:ilvl w:val="1"/>
+        <w:numId w:val="5"/>
+      </w:numPr>
+      <w:spacing w:before="40" w:after="0"/>
+      <w:outlineLvl w:val="1"/>
+    </w:pPr>
+    <w:rPr>
+      <w:rFonts w:asciiTheme="majorHAnsi" w:eastAsiaTheme="majorEastAsia" w:hAnsiTheme="majorHAnsi" w:cstheme="majorBidi"/>
+      <w:color w:val="2F5496" w:themeColor="accent1" w:themeShade="BF"/>
+      <w:sz w:val="26"/>
+      <w:szCs w:val="26"/>
+    </w:rPr>
+  </w:style>
+  <w:style w:type="paragraph" w:styleId="Heading3">
+    <w:name w:val="heading 3"/>
+    <w:basedOn w:val="Normal"/>
+    <w:next w:val="Normal"/>
+    <w:link w:val="Heading3Char"/>
+    <w:uiPriority w:val="9"/>
+    <w:semiHidden/>
+    <w:unhideWhenUsed/>
+    <w:qFormat/>
+    <w:rsid w:val="00C85276"/>
+    <w:pPr>
+      <w:keepNext/>
+      <w:keepLines/>
+      <w:numPr>
+        <w:ilvl w:val="2"/>
+        <w:numId w:val="5"/>
+      </w:numPr>
+      <w:spacing w:before="40" w:after="0"/>
+      <w:outlineLvl w:val="2"/>
+    </w:pPr>
+    <w:rPr>
+      <w:rFonts w:asciiTheme="majorHAnsi" w:eastAsiaTheme="majorEastAsia" w:hAnsiTheme="majorHAnsi" w:cstheme="majorBidi"/>
+      <w:color w:val="1F3763" w:themeColor="accent1" w:themeShade="7F"/>
+      <w:sz w:val="24"/>
+      <w:szCs w:val="24"/>
+    </w:rPr>
+  </w:style>
+  <w:style w:type="paragraph" w:styleId="Heading4">
+    <w:name w:val="heading 4"/>
+    <w:basedOn w:val="Normal"/>
+    <w:next w:val="Normal"/>
+    <w:link w:val="Heading4Char"/>
+    <w:uiPriority w:val="9"/>
+    <w:semiHidden/>
+    <w:unhideWhenUsed/>
+    <w:qFormat/>
+    <w:rsid w:val="00C85276"/>
+    <w:pPr>
+      <w:keepNext/>
+      <w:keepLines/>
+      <w:numPr>
+        <w:ilvl w:val="3"/>
+        <w:numId w:val="5"/>
+      </w:numPr>
+      <w:spacing w:before="40" w:after="0"/>
+      <w:outlineLvl w:val="3"/>
+    </w:pPr>
+    <w:rPr>
+      <w:rFonts w:asciiTheme="majorHAnsi" w:eastAsiaTheme="majorEastAsia" w:hAnsiTheme="majorHAnsi" w:cstheme="majorBidi"/>
+      <w:i/>
+      <w:iCs/>
+      <w:color w:val="2F5496" w:themeColor="accent1" w:themeShade="BF"/>
+    </w:rPr>
+  </w:style>
+  <w:style w:type="paragraph" w:styleId="Heading5">
+    <w:name w:val="heading 5"/>
+    <w:basedOn w:val="Normal"/>
+    <w:next w:val="Normal"/>
+    <w:link w:val="Heading5Char"/>
+    <w:uiPriority w:val="9"/>
+    <w:semiHidden/>
+    <w:unhideWhenUsed/>
+    <w:qFormat/>
+    <w:rsid w:val="00C85276"/>
+    <w:pPr>
+      <w:keepNext/>
+      <w:keepLines/>
+      <w:numPr>
+        <w:ilvl w:val="4"/>
+        <w:numId w:val="5"/>
+      </w:numPr>
+      <w:spacing w:before="40" w:after="0"/>
+      <w:outlineLvl w:val="4"/>
+    </w:pPr>
+    <w:rPr>
+      <w:rFonts w:asciiTheme="majorHAnsi" w:eastAsiaTheme="majorEastAsia" w:hAnsiTheme="majorHAnsi" w:cstheme="majorBidi"/>
+      <w:color w:val="2F5496" w:themeColor="accent1" w:themeShade="BF"/>
+    </w:rPr>
+  </w:style>
+  <w:style w:type="paragraph" w:styleId="Heading6">
+    <w:name w:val="heading 6"/>
+    <w:basedOn w:val="Normal"/>
+    <w:next w:val="Normal"/>
+    <w:link w:val="Heading6Char"/>
+    <w:uiPriority w:val="9"/>
+    <w:semiHidden/>
+    <w:unhideWhenUsed/>
+    <w:qFormat/>
+    <w:rsid w:val="00C85276"/>
+    <w:pPr>
+      <w:keepNext/>
+      <w:keepLines/>
+      <w:numPr>
+        <w:ilvl w:val="5"/>
+        <w:numId w:val="5"/>
+      </w:numPr>
+      <w:spacing w:before="40" w:after="0"/>
+      <w:outlineLvl w:val="5"/>
+    </w:pPr>
+    <w:rPr>
+      <w:rFonts w:asciiTheme="majorHAnsi" w:eastAsiaTheme="majorEastAsia" w:hAnsiTheme="majorHAnsi" w:cstheme="majorBidi"/>
+      <w:color w:val="1F3763" w:themeColor="accent1" w:themeShade="7F"/>
+    </w:rPr>
+  </w:style>
+  <w:style w:type="paragraph" w:styleId="Heading7">
+    <w:name w:val="heading 7"/>
+    <w:basedOn w:val="Normal"/>
+    <w:next w:val="Normal"/>
+    <w:link w:val="Heading7Char"/>
+    <w:uiPriority w:val="9"/>
+    <w:semiHidden/>
+    <w:unhideWhenUsed/>
+    <w:qFormat/>
+    <w:rsid w:val="00C85276"/>
+    <w:pPr>
+      <w:keepNext/>
+      <w:keepLines/>
+      <w:numPr>
+        <w:ilvl w:val="6"/>
+        <w:numId w:val="5"/>
+      </w:numPr>
+      <w:spacing w:before="40" w:after="0"/>
+      <w:outlineLvl w:val="6"/>
+    </w:pPr>
+    <w:rPr>
+      <w:rFonts w:asciiTheme="majorHAnsi" w:eastAsiaTheme="majorEastAsia" w:hAnsiTheme="majorHAnsi" w:cstheme="majorBidi"/>
+      <w:i/>
+      <w:iCs/>
+      <w:color w:val="1F3763" w:themeColor="accent1" w:themeShade="7F"/>
+    </w:rPr>
+  </w:style>
+  <w:style w:type="paragraph" w:styleId="Heading8">
+    <w:name w:val="heading 8"/>
+    <w:basedOn w:val="Normal"/>
+    <w:next w:val="Normal"/>
+    <w:link w:val="Heading8Char"/>
+    <w:uiPriority w:val="9"/>
+    <w:semiHidden/>
+    <w:unhideWhenUsed/>
+    <w:qFormat/>
+    <w:rsid w:val="00C85276"/>
+    <w:pPr>
+      <w:keepNext/>
+      <w:keepLines/>
+      <w:numPr>
+        <w:ilvl w:val="7"/>
+        <w:numId w:val="5"/>
+      </w:numPr>
+      <w:spacing w:before="40" w:after="0"/>
+      <w:outlineLvl w:val="7"/>
+    </w:pPr>
+    <w:rPr>
+      <w:rFonts w:asciiTheme="majorHAnsi" w:eastAsiaTheme="majorEastAsia" w:hAnsiTheme="majorHAnsi" w:cstheme="majorBidi"/>
+      <w:color w:val="272727" w:themeColor="text1" w:themeTint="D8"/>
+      <w:sz w:val="21"/>
+      <w:szCs w:val="21"/>
+    </w:rPr>
+  </w:style>
+  <w:style w:type="paragraph" w:styleId="Heading9">
+    <w:name w:val="heading 9"/>
+    <w:basedOn w:val="Normal"/>
+    <w:next w:val="Normal"/>
+    <w:link w:val="Heading9Char"/>
+    <w:uiPriority w:val="9"/>
+    <w:semiHidden/>
+    <w:unhideWhenUsed/>
+    <w:qFormat/>
+    <w:rsid w:val="00C85276"/>
+    <w:pPr>
+      <w:keepNext/>
+      <w:keepLines/>
+      <w:numPr>
+        <w:ilvl w:val="8"/>
+        <w:numId w:val="5"/>
+      </w:numPr>
+      <w:spacing w:before="40" w:after="0"/>
+      <w:outlineLvl w:val="8"/>
+    </w:pPr>
+    <w:rPr>
+      <w:rFonts w:asciiTheme="majorHAnsi" w:eastAsiaTheme="majorEastAsia" w:hAnsiTheme="majorHAnsi" w:cstheme="majorBidi"/>
+      <w:i/>
+      <w:iCs/>
+      <w:color w:val="272727" w:themeColor="text1" w:themeTint="D8"/>
+      <w:sz w:val="21"/>
+      <w:szCs w:val="21"/>
+    </w:rPr>
+  </w:style>
   <w:style w:type="character" w:default="1" w:styleId="DefaultParagraphFont">
     <w:name w:val="Default Paragraph Font"/>
     <w:uiPriority w:val="1"/>
@@ -1364,6 +2441,128 @@
       <w:ind w:left="720"/>
       <w:contextualSpacing/>
     </w:pPr>
+  </w:style>
+  <w:style w:type="character" w:customStyle="1" w:styleId="Heading1Char">
+    <w:name w:val="Heading 1 Char"/>
+    <w:basedOn w:val="DefaultParagraphFont"/>
+    <w:link w:val="Heading1"/>
+    <w:uiPriority w:val="9"/>
+    <w:rsid w:val="00C85276"/>
+    <w:rPr>
+      <w:rFonts w:asciiTheme="majorHAnsi" w:eastAsiaTheme="majorEastAsia" w:hAnsiTheme="majorHAnsi" w:cstheme="majorBidi"/>
+      <w:color w:val="2F5496" w:themeColor="accent1" w:themeShade="BF"/>
+      <w:sz w:val="32"/>
+      <w:szCs w:val="32"/>
+    </w:rPr>
+  </w:style>
+  <w:style w:type="character" w:customStyle="1" w:styleId="Heading2Char">
+    <w:name w:val="Heading 2 Char"/>
+    <w:basedOn w:val="DefaultParagraphFont"/>
+    <w:link w:val="Heading2"/>
+    <w:uiPriority w:val="9"/>
+    <w:rsid w:val="00C85276"/>
+    <w:rPr>
+      <w:rFonts w:asciiTheme="majorHAnsi" w:eastAsiaTheme="majorEastAsia" w:hAnsiTheme="majorHAnsi" w:cstheme="majorBidi"/>
+      <w:color w:val="2F5496" w:themeColor="accent1" w:themeShade="BF"/>
+      <w:sz w:val="26"/>
+      <w:szCs w:val="26"/>
+    </w:rPr>
+  </w:style>
+  <w:style w:type="character" w:customStyle="1" w:styleId="Heading3Char">
+    <w:name w:val="Heading 3 Char"/>
+    <w:basedOn w:val="DefaultParagraphFont"/>
+    <w:link w:val="Heading3"/>
+    <w:uiPriority w:val="9"/>
+    <w:semiHidden/>
+    <w:rsid w:val="00C85276"/>
+    <w:rPr>
+      <w:rFonts w:asciiTheme="majorHAnsi" w:eastAsiaTheme="majorEastAsia" w:hAnsiTheme="majorHAnsi" w:cstheme="majorBidi"/>
+      <w:color w:val="1F3763" w:themeColor="accent1" w:themeShade="7F"/>
+      <w:sz w:val="24"/>
+      <w:szCs w:val="24"/>
+    </w:rPr>
+  </w:style>
+  <w:style w:type="character" w:customStyle="1" w:styleId="Heading4Char">
+    <w:name w:val="Heading 4 Char"/>
+    <w:basedOn w:val="DefaultParagraphFont"/>
+    <w:link w:val="Heading4"/>
+    <w:uiPriority w:val="9"/>
+    <w:semiHidden/>
+    <w:rsid w:val="00C85276"/>
+    <w:rPr>
+      <w:rFonts w:asciiTheme="majorHAnsi" w:eastAsiaTheme="majorEastAsia" w:hAnsiTheme="majorHAnsi" w:cstheme="majorBidi"/>
+      <w:i/>
+      <w:iCs/>
+      <w:color w:val="2F5496" w:themeColor="accent1" w:themeShade="BF"/>
+    </w:rPr>
+  </w:style>
+  <w:style w:type="character" w:customStyle="1" w:styleId="Heading5Char">
+    <w:name w:val="Heading 5 Char"/>
+    <w:basedOn w:val="DefaultParagraphFont"/>
+    <w:link w:val="Heading5"/>
+    <w:uiPriority w:val="9"/>
+    <w:semiHidden/>
+    <w:rsid w:val="00C85276"/>
+    <w:rPr>
+      <w:rFonts w:asciiTheme="majorHAnsi" w:eastAsiaTheme="majorEastAsia" w:hAnsiTheme="majorHAnsi" w:cstheme="majorBidi"/>
+      <w:color w:val="2F5496" w:themeColor="accent1" w:themeShade="BF"/>
+    </w:rPr>
+  </w:style>
+  <w:style w:type="character" w:customStyle="1" w:styleId="Heading6Char">
+    <w:name w:val="Heading 6 Char"/>
+    <w:basedOn w:val="DefaultParagraphFont"/>
+    <w:link w:val="Heading6"/>
+    <w:uiPriority w:val="9"/>
+    <w:semiHidden/>
+    <w:rsid w:val="00C85276"/>
+    <w:rPr>
+      <w:rFonts w:asciiTheme="majorHAnsi" w:eastAsiaTheme="majorEastAsia" w:hAnsiTheme="majorHAnsi" w:cstheme="majorBidi"/>
+      <w:color w:val="1F3763" w:themeColor="accent1" w:themeShade="7F"/>
+    </w:rPr>
+  </w:style>
+  <w:style w:type="character" w:customStyle="1" w:styleId="Heading7Char">
+    <w:name w:val="Heading 7 Char"/>
+    <w:basedOn w:val="DefaultParagraphFont"/>
+    <w:link w:val="Heading7"/>
+    <w:uiPriority w:val="9"/>
+    <w:semiHidden/>
+    <w:rsid w:val="00C85276"/>
+    <w:rPr>
+      <w:rFonts w:asciiTheme="majorHAnsi" w:eastAsiaTheme="majorEastAsia" w:hAnsiTheme="majorHAnsi" w:cstheme="majorBidi"/>
+      <w:i/>
+      <w:iCs/>
+      <w:color w:val="1F3763" w:themeColor="accent1" w:themeShade="7F"/>
+    </w:rPr>
+  </w:style>
+  <w:style w:type="character" w:customStyle="1" w:styleId="Heading8Char">
+    <w:name w:val="Heading 8 Char"/>
+    <w:basedOn w:val="DefaultParagraphFont"/>
+    <w:link w:val="Heading8"/>
+    <w:uiPriority w:val="9"/>
+    <w:semiHidden/>
+    <w:rsid w:val="00C85276"/>
+    <w:rPr>
+      <w:rFonts w:asciiTheme="majorHAnsi" w:eastAsiaTheme="majorEastAsia" w:hAnsiTheme="majorHAnsi" w:cstheme="majorBidi"/>
+      <w:color w:val="272727" w:themeColor="text1" w:themeTint="D8"/>
+      <w:sz w:val="21"/>
+      <w:szCs w:val="21"/>
+    </w:rPr>
+  </w:style>
+  <w:style w:type="character" w:customStyle="1" w:styleId="Heading9Char">
+    <w:name w:val="Heading 9 Char"/>
+    <w:basedOn w:val="DefaultParagraphFont"/>
+    <w:link w:val="Heading9"/>
+    <w:uiPriority w:val="9"/>
+    <w:semiHidden/>
+    <w:rsid w:val="00C85276"/>
+    <w:rPr>
+      <w:rFonts w:asciiTheme="majorHAnsi" w:eastAsiaTheme="majorEastAsia" w:hAnsiTheme="majorHAnsi" w:cstheme="majorBidi"/>
+      <w:i/>
+      <w:iCs/>
+      <w:color w:val="272727" w:themeColor="text1" w:themeTint="D8"/>
+      <w:sz w:val="21"/>
+      <w:szCs w:val="21"/>
+    </w:rPr>
   </w:style>
 </w:styles>
 </file>

</xml_diff>

<commit_message>
Config structure 1.0, revised
</commit_message>
<xml_diff>
--- a/doc/ORE Data Engine v1.docx
+++ b/doc/ORE Data Engine v1.docx
@@ -104,6 +104,18 @@
     </w:p>
     <w:p>
       <w:pPr>
+        <w:pStyle w:val="ListParagraph"/>
+        <w:numPr>
+          <w:ilvl w:val="0"/>
+          <w:numId w:val="1"/>
+        </w:numPr>
+      </w:pPr>
+      <w:r>
+        <w:t>scalable</w:t>
+      </w:r>
+    </w:p>
+    <w:p>
+      <w:pPr>
         <w:rPr>
           <w:b/>
           <w:u w:val="single"/>
@@ -158,6 +170,8 @@
         </w:rPr>
         <w:t>Why</w:t>
       </w:r>
+      <w:bookmarkStart w:id="0" w:name="_GoBack"/>
+      <w:bookmarkEnd w:id="0"/>
     </w:p>
     <w:p>
       <w:r>
@@ -635,6 +649,7 @@
         </w:numPr>
       </w:pPr>
       <w:r>
+        <w:lastRenderedPageBreak/>
         <w:t>Hub -&gt; hub keys -&gt; hub columns</w:t>
       </w:r>
     </w:p>
@@ -647,7 +662,6 @@
         </w:numPr>
       </w:pPr>
       <w:r>
-        <w:lastRenderedPageBreak/>
         <w:t>Satellite -&gt; satellite columns</w:t>
       </w:r>
     </w:p>
@@ -940,8 +954,6 @@
           <w:szCs w:val="28"/>
         </w:rPr>
       </w:pPr>
-      <w:bookmarkStart w:id="0" w:name="_GoBack"/>
-      <w:bookmarkEnd w:id="0"/>
     </w:p>
     <w:p>
       <w:pPr>

</xml_diff>